<commit_message>
Finalized repository for research report
</commit_message>
<xml_diff>
--- a/Fall_2019_Research_Report_Aron_Schwartz.docx
+++ b/Fall_2019_Research_Report_Aron_Schwartz.docx
@@ -259,7 +259,25 @@
           <w:sz w:val="24"/>
           <w:szCs w:val="24"/>
         </w:rPr>
-        <w:t xml:space="preserve">In this paper by Blakely and Borosh, a phenomenon is described in which RSA encryption can sometimes fail to “hide” an encrypted integer for certain choices of parameters.  In other words, the mathematical result of encrypting an integer (which should by all means be different than the original integer) is identical to the original integer…as if encryption did not occur at all. </w:t>
+        <w:t>In this paper by Blakely and Borosh, a phenomenon is described in which RSA encryption can sometimes fail to “hide” an encrypted integer for certain choices of parameters.  In other words, the mathematical result of encrypting an integer</w:t>
+      </w:r>
+      <w:r>
+        <w:rPr>
+          <w:rFonts w:cstheme="minorHAnsi"/>
+          <w:color w:val="000000" w:themeColor="text1"/>
+          <w:sz w:val="24"/>
+          <w:szCs w:val="24"/>
+        </w:rPr>
+        <w:t xml:space="preserve"> </w:t>
+      </w:r>
+      <w:r>
+        <w:rPr>
+          <w:rFonts w:cstheme="minorHAnsi"/>
+          <w:color w:val="000000" w:themeColor="text1"/>
+          <w:sz w:val="24"/>
+          <w:szCs w:val="24"/>
+        </w:rPr>
+        <w:t xml:space="preserve">(which should by all means be different than the original integer) is identical to the original integer…as if encryption did not occur at all. </w:t>
       </w:r>
       <w:r>
         <w:rPr>
@@ -522,17 +540,15 @@
         </w:rPr>
         <w:t xml:space="preserve"> </w:t>
       </w:r>
-      <w:proofErr w:type="spellStart"/>
-      <w:r>
-        <w:rPr>
-          <w:rFonts w:cstheme="minorHAnsi"/>
-          <w:color w:val="000000" w:themeColor="text1"/>
-          <w:sz w:val="24"/>
-          <w:szCs w:val="24"/>
-        </w:rPr>
-        <w:t>occurence</w:t>
-      </w:r>
-      <w:proofErr w:type="spellEnd"/>
+      <w:r>
+        <w:rPr>
+          <w:rFonts w:cstheme="minorHAnsi"/>
+          <w:color w:val="000000" w:themeColor="text1"/>
+          <w:sz w:val="24"/>
+          <w:szCs w:val="24"/>
+        </w:rPr>
+        <w:t>occurrence</w:t>
+      </w:r>
       <w:r>
         <w:rPr>
           <w:rFonts w:cstheme="minorHAnsi"/>
@@ -828,7 +844,25 @@
           <w:sz w:val="24"/>
           <w:szCs w:val="24"/>
         </w:rPr>
-        <w:t xml:space="preserve">, </w:t>
+        <w:t>,</w:t>
+      </w:r>
+      <w:r>
+        <w:rPr>
+          <w:rFonts w:cstheme="minorHAnsi"/>
+          <w:color w:val="000000" w:themeColor="text1"/>
+          <w:sz w:val="24"/>
+          <w:szCs w:val="24"/>
+        </w:rPr>
+        <w:t xml:space="preserve"> whilst</w:t>
+      </w:r>
+      <w:r>
+        <w:rPr>
+          <w:rFonts w:cstheme="minorHAnsi"/>
+          <w:color w:val="000000" w:themeColor="text1"/>
+          <w:sz w:val="24"/>
+          <w:szCs w:val="24"/>
+        </w:rPr>
+        <w:t xml:space="preserve"> </w:t>
       </w:r>
       <w:r>
         <w:rPr>
@@ -910,7 +944,43 @@
           <w:sz w:val="24"/>
           <w:szCs w:val="24"/>
         </w:rPr>
-        <w:t>A link to the repository containing all code and data that is referenced in this report can be found at the following link:</w:t>
+        <w:t xml:space="preserve">A link to the repository containing all code and data that is referenced in this report can be found at the </w:t>
+      </w:r>
+      <w:r>
+        <w:rPr>
+          <w:rFonts w:cstheme="minorHAnsi"/>
+          <w:color w:val="000000" w:themeColor="text1"/>
+          <w:sz w:val="24"/>
+          <w:szCs w:val="24"/>
+        </w:rPr>
+        <w:t xml:space="preserve">link below.  The </w:t>
+      </w:r>
+      <w:r>
+        <w:rPr>
+          <w:rFonts w:cstheme="minorHAnsi"/>
+          <w:color w:val="000000" w:themeColor="text1"/>
+          <w:sz w:val="24"/>
+          <w:szCs w:val="24"/>
+        </w:rPr>
+        <w:t>.</w:t>
+      </w:r>
+      <w:r>
+        <w:rPr>
+          <w:rFonts w:cstheme="minorHAnsi"/>
+          <w:color w:val="000000" w:themeColor="text1"/>
+          <w:sz w:val="24"/>
+          <w:szCs w:val="24"/>
+        </w:rPr>
+        <w:t>README</w:t>
+      </w:r>
+      <w:r>
+        <w:rPr>
+          <w:rFonts w:cstheme="minorHAnsi"/>
+          <w:color w:val="000000" w:themeColor="text1"/>
+          <w:sz w:val="24"/>
+          <w:szCs w:val="24"/>
+        </w:rPr>
+        <w:t xml:space="preserve"> file of the repository contains a brief description of all data folders and python files.</w:t>
       </w:r>
     </w:p>
     <w:p>
@@ -950,25 +1020,7 @@
             <w:sz w:val="28"/>
             <w:szCs w:val="28"/>
           </w:rPr>
-          <w:t>https://github.com/aronjschwar</w:t>
-        </w:r>
-        <w:r>
-          <w:rPr>
-            <w:rStyle w:val="Hyperlink"/>
-            <w:rFonts w:cstheme="minorHAnsi"/>
-            <w:sz w:val="28"/>
-            <w:szCs w:val="28"/>
-          </w:rPr>
-          <w:t>t</w:t>
-        </w:r>
-        <w:r>
-          <w:rPr>
-            <w:rStyle w:val="Hyperlink"/>
-            <w:rFonts w:cstheme="minorHAnsi"/>
-            <w:sz w:val="28"/>
-            <w:szCs w:val="28"/>
-          </w:rPr>
-          <w:t>z/RSA_Encryption.git</w:t>
+          <w:t>https://github.com/aronjschwartz/RSA_Encryption.git</w:t>
         </w:r>
       </w:hyperlink>
     </w:p>
@@ -1021,16 +1073,16 @@
           <w:szCs w:val="28"/>
         </w:rPr>
       </w:pPr>
-    </w:p>
-    <w:p>
-      <w:pPr>
+      <w:r>
         <w:rPr>
           <w:b/>
           <w:bCs/>
           <w:sz w:val="28"/>
           <w:szCs w:val="28"/>
         </w:rPr>
-      </w:pPr>
+        <w:lastRenderedPageBreak/>
+        <w:t>Phase 1</w:t>
+      </w:r>
       <w:r>
         <w:rPr>
           <w:b/>
@@ -1038,8 +1090,7 @@
           <w:sz w:val="28"/>
           <w:szCs w:val="28"/>
         </w:rPr>
-        <w:lastRenderedPageBreak/>
-        <w:t>Phase 1</w:t>
+        <w:t>—RSA</w:t>
       </w:r>
       <w:r>
         <w:rPr>
@@ -1048,15 +1099,6 @@
           <w:sz w:val="28"/>
           <w:szCs w:val="28"/>
         </w:rPr>
-        <w:t>—RSA</w:t>
-      </w:r>
-      <w:r>
-        <w:rPr>
-          <w:b/>
-          <w:bCs/>
-          <w:sz w:val="28"/>
-          <w:szCs w:val="28"/>
-        </w:rPr>
         <w:t xml:space="preserve"> Algorithm Study and Python Implementation</w:t>
       </w:r>
     </w:p>
@@ -1129,7 +1171,21 @@
           <w:sz w:val="24"/>
           <w:szCs w:val="24"/>
         </w:rPr>
-        <w:t xml:space="preserve"> beginning with an analysis the Master’s Thesis by Behnaz</w:t>
+        <w:t xml:space="preserve"> beginning with an analysis </w:t>
+      </w:r>
+      <w:r>
+        <w:rPr>
+          <w:sz w:val="24"/>
+          <w:szCs w:val="24"/>
+        </w:rPr>
+        <w:t xml:space="preserve">of </w:t>
+      </w:r>
+      <w:r>
+        <w:rPr>
+          <w:sz w:val="24"/>
+          <w:szCs w:val="24"/>
+        </w:rPr>
+        <w:t>the Master’s Thesis by Behnaz</w:t>
       </w:r>
       <w:r>
         <w:rPr>
@@ -1207,7 +1263,21 @@
           <w:sz w:val="24"/>
           <w:szCs w:val="24"/>
         </w:rPr>
-        <w:t>A brief overview of the required parameters and their role in the RSA algorithm can be seen below:</w:t>
+        <w:t>A brief overview of the required parameters</w:t>
+      </w:r>
+      <w:r>
+        <w:rPr>
+          <w:sz w:val="24"/>
+          <w:szCs w:val="24"/>
+        </w:rPr>
+        <w:t xml:space="preserve"> to perform RSA encryption</w:t>
+      </w:r>
+      <w:r>
+        <w:rPr>
+          <w:sz w:val="24"/>
+          <w:szCs w:val="24"/>
+        </w:rPr>
+        <w:t xml:space="preserve"> and their role in the RSA algorithm can be seen below:</w:t>
       </w:r>
     </w:p>
     <w:p>
@@ -1216,32 +1286,16 @@
         <w:rPr>
           <w:sz w:val="24"/>
           <w:szCs w:val="24"/>
-        </w:rPr>
-      </w:pPr>
-      <w:r>
-        <w:rPr>
-          <w:b/>
-          <w:bCs/>
-          <w:sz w:val="24"/>
-          <w:szCs w:val="24"/>
-        </w:rPr>
-        <w:t>(</w:t>
-      </w:r>
-      <w:r>
-        <w:rPr>
-          <w:b/>
-          <w:bCs/>
-          <w:sz w:val="24"/>
-          <w:szCs w:val="24"/>
-        </w:rPr>
-        <w:t>NOTE:</w:t>
-      </w:r>
-      <w:r>
-        <w:rPr>
-          <w:sz w:val="24"/>
-          <w:szCs w:val="24"/>
-        </w:rPr>
-        <w:t xml:space="preserve"> This report does not cover the mathematics behind the RSA algorithm in detail.  For a concise mathematical overview, see Behnaz Thesis)</w:t>
+          <w:u w:val="single"/>
+        </w:rPr>
+      </w:pPr>
+      <w:r>
+        <w:rPr>
+          <w:sz w:val="24"/>
+          <w:szCs w:val="24"/>
+          <w:u w:val="single"/>
+        </w:rPr>
+        <w:t>(NOTE: This report does not cover the mathematics behind the RSA algorithm in detail.  For a concise mathematical overview, see Behnaz Thesis)</w:t>
       </w:r>
     </w:p>
     <w:p>
@@ -2336,7 +2390,23 @@
           <w:sz w:val="24"/>
           <w:szCs w:val="24"/>
         </w:rPr>
-        <w:t>a given set of parameters</w:t>
+        <w:t>a given set of</w:t>
+      </w:r>
+      <w:r>
+        <w:rPr>
+          <w:color w:val="000000" w:themeColor="text1"/>
+          <w:sz w:val="24"/>
+          <w:szCs w:val="24"/>
+        </w:rPr>
+        <w:t xml:space="preserve"> initial</w:t>
+      </w:r>
+      <w:r>
+        <w:rPr>
+          <w:color w:val="000000" w:themeColor="text1"/>
+          <w:sz w:val="24"/>
+          <w:szCs w:val="24"/>
+        </w:rPr>
+        <w:t xml:space="preserve"> parameters</w:t>
       </w:r>
       <w:r>
         <w:rPr>
@@ -2383,7 +2453,27 @@
           <w:sz w:val="28"/>
           <w:szCs w:val="28"/>
         </w:rPr>
-        <w:t>Large scale data collection mapping input parameter choice to hole occurrence</w:t>
+        <w:t xml:space="preserve">Large scale data collection mapping input parameter choice to </w:t>
+      </w:r>
+      <w:r>
+        <w:rPr>
+          <w:b/>
+          <w:bCs/>
+          <w:color w:val="000000" w:themeColor="text1"/>
+          <w:sz w:val="28"/>
+          <w:szCs w:val="28"/>
+        </w:rPr>
+        <w:t xml:space="preserve">relative </w:t>
+      </w:r>
+      <w:r>
+        <w:rPr>
+          <w:b/>
+          <w:bCs/>
+          <w:color w:val="000000" w:themeColor="text1"/>
+          <w:sz w:val="28"/>
+          <w:szCs w:val="28"/>
+        </w:rPr>
+        <w:t>hole occurrence</w:t>
       </w:r>
     </w:p>
     <w:p>
@@ -2898,7 +2988,23 @@
           <w:sz w:val="24"/>
           <w:szCs w:val="24"/>
         </w:rPr>
-        <w:t>As shown, the code utilizing for-loops to generate all possible prime combinations, with the lowest prime being 3 and the largest prime being 541</w:t>
+        <w:t xml:space="preserve">As shown, the code </w:t>
+      </w:r>
+      <w:r>
+        <w:rPr>
+          <w:color w:val="000000" w:themeColor="text1"/>
+          <w:sz w:val="24"/>
+          <w:szCs w:val="24"/>
+        </w:rPr>
+        <w:t>utilizes</w:t>
+      </w:r>
+      <w:r>
+        <w:rPr>
+          <w:color w:val="000000" w:themeColor="text1"/>
+          <w:sz w:val="24"/>
+          <w:szCs w:val="24"/>
+        </w:rPr>
+        <w:t xml:space="preserve"> for-loops to generate all possible prime combinations, with the lowest prime being 3 and the largest prime being 541</w:t>
       </w:r>
       <w:r>
         <w:rPr>
@@ -3187,14 +3293,14 @@
           <w:sz w:val="24"/>
           <w:szCs w:val="24"/>
         </w:rPr>
-        <w:t xml:space="preserve"> in the real world</w:t>
-      </w:r>
-      <w:r>
-        <w:rPr>
-          <w:sz w:val="24"/>
-          <w:szCs w:val="24"/>
-        </w:rPr>
-        <w:t xml:space="preserve"> and security community</w:t>
+        <w:t xml:space="preserve"> in the real worl</w:t>
+      </w:r>
+      <w:r>
+        <w:rPr>
+          <w:sz w:val="24"/>
+          <w:szCs w:val="24"/>
+        </w:rPr>
+        <w:t>d</w:t>
       </w:r>
       <w:r>
         <w:rPr>
@@ -3257,6 +3363,7 @@
           <w:color w:val="000000" w:themeColor="text1"/>
           <w:sz w:val="24"/>
           <w:szCs w:val="24"/>
+          <w:u w:val="single"/>
         </w:rPr>
         <w:t>24256</w:t>
       </w:r>
@@ -3268,38 +3375,30 @@
           <w:sz w:val="24"/>
           <w:szCs w:val="24"/>
         </w:rPr>
-        <w:t xml:space="preserve"> unique set</w:t>
-      </w:r>
-      <w:r>
-        <w:rPr>
-          <w:b/>
-          <w:bCs/>
-          <w:color w:val="000000" w:themeColor="text1"/>
-          <w:sz w:val="24"/>
-          <w:szCs w:val="24"/>
-        </w:rPr>
-        <w:t>s</w:t>
-      </w:r>
-      <w:r>
-        <w:rPr>
-          <w:b/>
-          <w:bCs/>
-          <w:color w:val="000000" w:themeColor="text1"/>
-          <w:sz w:val="24"/>
-          <w:szCs w:val="24"/>
-        </w:rPr>
-        <w:t xml:space="preserve"> of encryption parameters</w:t>
-      </w:r>
-      <w:r>
-        <w:rPr>
-          <w:b/>
-          <w:bCs/>
-          <w:color w:val="000000" w:themeColor="text1"/>
-          <w:sz w:val="24"/>
-          <w:szCs w:val="24"/>
-        </w:rPr>
-        <w:t>.</w:t>
-      </w:r>
+        <w:t xml:space="preserve"> unique </w:t>
+      </w:r>
+      <w:r>
+        <w:rPr>
+          <w:b/>
+          <w:bCs/>
+          <w:color w:val="000000" w:themeColor="text1"/>
+          <w:sz w:val="24"/>
+          <w:szCs w:val="24"/>
+        </w:rPr>
+        <w:t>encryption sets.</w:t>
+      </w:r>
+    </w:p>
+    <w:p>
+      <w:pPr>
+        <w:jc w:val="both"/>
+        <w:rPr>
+          <w:b/>
+          <w:bCs/>
+          <w:color w:val="000000" w:themeColor="text1"/>
+          <w:sz w:val="24"/>
+          <w:szCs w:val="24"/>
+        </w:rPr>
+      </w:pPr>
     </w:p>
     <w:p>
       <w:pPr>
@@ -3997,7 +4096,35 @@
           <w:sz w:val="24"/>
           <w:szCs w:val="24"/>
         </w:rPr>
-        <w:t>had totients equal to a power of two</w:t>
+        <w:t>had totients equal to a power</w:t>
+      </w:r>
+      <w:r>
+        <w:rPr>
+          <w:sz w:val="24"/>
+          <w:szCs w:val="24"/>
+        </w:rPr>
+        <w:t>-</w:t>
+      </w:r>
+      <w:r>
+        <w:rPr>
+          <w:sz w:val="24"/>
+          <w:szCs w:val="24"/>
+        </w:rPr>
+        <w:t>of</w:t>
+      </w:r>
+      <w:r>
+        <w:rPr>
+          <w:sz w:val="24"/>
+          <w:szCs w:val="24"/>
+        </w:rPr>
+        <w:t>-</w:t>
+      </w:r>
+      <w:r>
+        <w:rPr>
+          <w:sz w:val="24"/>
+          <w:szCs w:val="24"/>
+        </w:rPr>
+        <w:t>two</w:t>
       </w:r>
     </w:p>
     <w:p>
@@ -4057,14 +4184,6 @@
           <w:szCs w:val="24"/>
         </w:rPr>
         <w:t xml:space="preserve"> power-of-two</w:t>
-      </w:r>
-      <w:r>
-        <w:rPr>
-          <w:color w:val="000000" w:themeColor="text1"/>
-          <w:sz w:val="24"/>
-          <w:szCs w:val="24"/>
-        </w:rPr>
-        <w:t>, or a multiple of a power of two</w:t>
       </w:r>
       <w:r>
         <w:rPr>
@@ -7578,7 +7697,23 @@
           <w:sz w:val="24"/>
           <w:szCs w:val="24"/>
         </w:rPr>
-        <w:t xml:space="preserve">Snippet of transparency profile for septuple with Totient = 4096  </w:t>
+        <w:t xml:space="preserve">Snippet of transparency profile for septuple with </w:t>
+      </w:r>
+      <w:r>
+        <w:rPr>
+          <w:color w:val="000000" w:themeColor="text1"/>
+          <w:sz w:val="24"/>
+          <w:szCs w:val="24"/>
+        </w:rPr>
+        <w:t>t</w:t>
+      </w:r>
+      <w:r>
+        <w:rPr>
+          <w:color w:val="000000" w:themeColor="text1"/>
+          <w:sz w:val="24"/>
+          <w:szCs w:val="24"/>
+        </w:rPr>
+        <w:t xml:space="preserve">otient = 4096  </w:t>
       </w:r>
     </w:p>
     <w:p>
@@ -8196,7 +8331,7 @@
           <w:sz w:val="24"/>
           <w:szCs w:val="24"/>
         </w:rPr>
-        <w:t xml:space="preserve">Figure </w:t>
+        <w:t>Figure 1</w:t>
       </w:r>
       <w:r>
         <w:rPr>
@@ -8216,16 +8351,6 @@
           <w:sz w:val="24"/>
           <w:szCs w:val="24"/>
         </w:rPr>
-        <w:t>1</w:t>
-      </w:r>
-      <w:r>
-        <w:rPr>
-          <w:b/>
-          <w:bCs/>
-          <w:color w:val="000000" w:themeColor="text1"/>
-          <w:sz w:val="24"/>
-          <w:szCs w:val="24"/>
-        </w:rPr>
         <w:t xml:space="preserve">: </w:t>
       </w:r>
       <w:r>
@@ -8234,39 +8359,7 @@
           <w:sz w:val="24"/>
           <w:szCs w:val="24"/>
         </w:rPr>
-        <w:t xml:space="preserve">Transparency profile for septuple P = </w:t>
-      </w:r>
-      <w:r>
-        <w:rPr>
-          <w:color w:val="000000" w:themeColor="text1"/>
-          <w:sz w:val="24"/>
-          <w:szCs w:val="24"/>
-        </w:rPr>
-        <w:t>5</w:t>
-      </w:r>
-      <w:r>
-        <w:rPr>
-          <w:color w:val="000000" w:themeColor="text1"/>
-          <w:sz w:val="24"/>
-          <w:szCs w:val="24"/>
-        </w:rPr>
-        <w:t xml:space="preserve">, Q = 257 (Totient = </w:t>
-      </w:r>
-      <w:r>
-        <w:rPr>
-          <w:color w:val="000000" w:themeColor="text1"/>
-          <w:sz w:val="24"/>
-          <w:szCs w:val="24"/>
-        </w:rPr>
-        <w:t>1024</w:t>
-      </w:r>
-      <w:r>
-        <w:rPr>
-          <w:color w:val="000000" w:themeColor="text1"/>
-          <w:sz w:val="24"/>
-          <w:szCs w:val="24"/>
-        </w:rPr>
-        <w:t>)</w:t>
+        <w:t>Transparency profile for septuple P = 5, Q = 257 (Totient = 1024)</w:t>
       </w:r>
     </w:p>
     <w:p>
@@ -8337,17 +8430,7 @@
           <w:sz w:val="24"/>
           <w:szCs w:val="24"/>
         </w:rPr>
-        <w:t xml:space="preserve">Figure </w:t>
-      </w:r>
-      <w:r>
-        <w:rPr>
-          <w:b/>
-          <w:bCs/>
-          <w:color w:val="000000" w:themeColor="text1"/>
-          <w:sz w:val="24"/>
-          <w:szCs w:val="24"/>
-        </w:rPr>
-        <w:t>1</w:t>
+        <w:t>Figure 1</w:t>
       </w:r>
       <w:r>
         <w:rPr>
@@ -8375,39 +8458,7 @@
           <w:sz w:val="24"/>
           <w:szCs w:val="24"/>
         </w:rPr>
-        <w:t xml:space="preserve">Transparency profile for septuple P = </w:t>
-      </w:r>
-      <w:r>
-        <w:rPr>
-          <w:color w:val="000000" w:themeColor="text1"/>
-          <w:sz w:val="24"/>
-          <w:szCs w:val="24"/>
-        </w:rPr>
-        <w:t>17</w:t>
-      </w:r>
-      <w:r>
-        <w:rPr>
-          <w:color w:val="000000" w:themeColor="text1"/>
-          <w:sz w:val="24"/>
-          <w:szCs w:val="24"/>
-        </w:rPr>
-        <w:t xml:space="preserve">, Q = 257 (Totient = </w:t>
-      </w:r>
-      <w:r>
-        <w:rPr>
-          <w:color w:val="000000" w:themeColor="text1"/>
-          <w:sz w:val="24"/>
-          <w:szCs w:val="24"/>
-        </w:rPr>
-        <w:t>4096</w:t>
-      </w:r>
-      <w:r>
-        <w:rPr>
-          <w:color w:val="000000" w:themeColor="text1"/>
-          <w:sz w:val="24"/>
-          <w:szCs w:val="24"/>
-        </w:rPr>
-        <w:t>)</w:t>
+        <w:t>Transparency profile for septuple P = 17, Q = 257 (Totient = 4096)</w:t>
       </w:r>
     </w:p>
     <w:p>
@@ -8434,7 +8485,17 @@
           <w:sz w:val="24"/>
           <w:szCs w:val="24"/>
         </w:rPr>
-        <w:t>there is a 1-to-1 correspondence regarding the “key strength” for every single value of E used in the data set</w:t>
+        <w:t xml:space="preserve">there is a 1-to-1 correspondence regarding the “key strength” for every single value of E </w:t>
+      </w:r>
+      <w:r>
+        <w:rPr>
+          <w:b/>
+          <w:bCs/>
+          <w:color w:val="000000" w:themeColor="text1"/>
+          <w:sz w:val="24"/>
+          <w:szCs w:val="24"/>
+        </w:rPr>
+        <w:t>used</w:t>
       </w:r>
       <w:r>
         <w:rPr>
@@ -8450,7 +8511,7 @@
           <w:sz w:val="24"/>
           <w:szCs w:val="24"/>
         </w:rPr>
-        <w:t>sets</w:t>
+        <w:t>entries</w:t>
       </w:r>
       <w:r>
         <w:rPr>
@@ -8498,7 +8559,24 @@
           <w:sz w:val="24"/>
           <w:szCs w:val="24"/>
         </w:rPr>
-        <w:t>)  It is worth noting that the percentages differ slightly due to the fact that the range of encryptable integers is different for each set (different N values), however they are considered to have identical profiles since the E values match verbatim</w:t>
+        <w:t xml:space="preserve">)  </w:t>
+      </w:r>
+    </w:p>
+    <w:p>
+      <w:pPr>
+        <w:rPr>
+          <w:color w:val="000000" w:themeColor="text1"/>
+          <w:sz w:val="24"/>
+          <w:szCs w:val="24"/>
+        </w:rPr>
+      </w:pPr>
+      <w:r>
+        <w:rPr>
+          <w:color w:val="000000" w:themeColor="text1"/>
+          <w:sz w:val="24"/>
+          <w:szCs w:val="24"/>
+        </w:rPr>
+        <w:t>It is worth noting that the percentages differ slightly due to the fact that the range of encryptable integers is different for each set (different N values), however they are considered to have identical profiles since the E values match verbatim</w:t>
       </w:r>
       <w:r>
         <w:rPr>
@@ -8516,15 +8594,14 @@
         </w:rPr>
         <w:t>.</w:t>
       </w:r>
-    </w:p>
-    <w:p>
-      <w:pPr>
-        <w:rPr>
-          <w:color w:val="000000" w:themeColor="text1"/>
-          <w:sz w:val="24"/>
-          <w:szCs w:val="24"/>
-        </w:rPr>
-      </w:pPr>
+      <w:r>
+        <w:rPr>
+          <w:color w:val="000000" w:themeColor="text1"/>
+          <w:sz w:val="24"/>
+          <w:szCs w:val="24"/>
+        </w:rPr>
+        <w:t xml:space="preserve">  </w:t>
+      </w:r>
       <w:r>
         <w:rPr>
           <w:color w:val="000000" w:themeColor="text1"/>
@@ -8684,17 +8761,7 @@
           <w:sz w:val="24"/>
           <w:szCs w:val="24"/>
         </w:rPr>
-        <w:t>:</w:t>
-      </w:r>
-      <w:r>
-        <w:rPr>
-          <w:b/>
-          <w:bCs/>
-          <w:color w:val="000000" w:themeColor="text1"/>
-          <w:sz w:val="24"/>
-          <w:szCs w:val="24"/>
-        </w:rPr>
-        <w:t xml:space="preserve"> </w:t>
+        <w:t xml:space="preserve">: </w:t>
       </w:r>
       <w:r>
         <w:rPr>
@@ -8807,55 +8874,7 @@
           <w:sz w:val="24"/>
           <w:szCs w:val="24"/>
         </w:rPr>
-        <w:t xml:space="preserve">Pattern </w:t>
-      </w:r>
-      <w:r>
-        <w:rPr>
-          <w:color w:val="000000" w:themeColor="text1"/>
-          <w:sz w:val="24"/>
-          <w:szCs w:val="24"/>
-        </w:rPr>
-        <w:t>3</w:t>
-      </w:r>
-      <w:r>
-        <w:rPr>
-          <w:color w:val="000000" w:themeColor="text1"/>
-          <w:sz w:val="24"/>
-          <w:szCs w:val="24"/>
-        </w:rPr>
-        <w:t xml:space="preserve"> in the </w:t>
-      </w:r>
-      <w:r>
-        <w:rPr>
-          <w:color w:val="000000" w:themeColor="text1"/>
-          <w:sz w:val="24"/>
-          <w:szCs w:val="24"/>
-        </w:rPr>
-        <w:t>3</w:t>
-      </w:r>
-      <w:r>
-        <w:rPr>
-          <w:color w:val="000000" w:themeColor="text1"/>
-          <w:sz w:val="24"/>
-          <w:szCs w:val="24"/>
-        </w:rPr>
-        <w:t xml:space="preserve">_hot_bit_totient set all share </w:t>
-      </w:r>
-      <w:r>
-        <w:rPr>
-          <w:color w:val="000000" w:themeColor="text1"/>
-          <w:sz w:val="24"/>
-          <w:szCs w:val="24"/>
-        </w:rPr>
-        <w:t>353</w:t>
-      </w:r>
-      <w:r>
-        <w:rPr>
-          <w:color w:val="000000" w:themeColor="text1"/>
-          <w:sz w:val="24"/>
-          <w:szCs w:val="24"/>
-        </w:rPr>
-        <w:t xml:space="preserve"> as an initial prime</w:t>
+        <w:t>Pattern 3 in the 3_hot_bit_totient set all share 353 as an initial prime</w:t>
       </w:r>
     </w:p>
     <w:p>
@@ -8961,55 +8980,7 @@
           <w:sz w:val="24"/>
           <w:szCs w:val="24"/>
         </w:rPr>
-        <w:t xml:space="preserve">Pattern </w:t>
-      </w:r>
-      <w:r>
-        <w:rPr>
-          <w:color w:val="000000" w:themeColor="text1"/>
-          <w:sz w:val="24"/>
-          <w:szCs w:val="24"/>
-        </w:rPr>
-        <w:t>1</w:t>
-      </w:r>
-      <w:r>
-        <w:rPr>
-          <w:color w:val="000000" w:themeColor="text1"/>
-          <w:sz w:val="24"/>
-          <w:szCs w:val="24"/>
-        </w:rPr>
-        <w:t xml:space="preserve"> in the </w:t>
-      </w:r>
-      <w:r>
-        <w:rPr>
-          <w:color w:val="000000" w:themeColor="text1"/>
-          <w:sz w:val="24"/>
-          <w:szCs w:val="24"/>
-        </w:rPr>
-        <w:t>5</w:t>
-      </w:r>
-      <w:r>
-        <w:rPr>
-          <w:color w:val="000000" w:themeColor="text1"/>
-          <w:sz w:val="24"/>
-          <w:szCs w:val="24"/>
-        </w:rPr>
-        <w:t xml:space="preserve">_hot_bit_totient set all share </w:t>
-      </w:r>
-      <w:r>
-        <w:rPr>
-          <w:color w:val="000000" w:themeColor="text1"/>
-          <w:sz w:val="24"/>
-          <w:szCs w:val="24"/>
-        </w:rPr>
-        <w:t>271</w:t>
-      </w:r>
-      <w:r>
-        <w:rPr>
-          <w:color w:val="000000" w:themeColor="text1"/>
-          <w:sz w:val="24"/>
-          <w:szCs w:val="24"/>
-        </w:rPr>
-        <w:t xml:space="preserve"> as an initial prime</w:t>
+        <w:t>Pattern 1 in the 5_hot_bit_totient set all share 271 as an initial prime</w:t>
       </w:r>
     </w:p>
     <w:p>
@@ -9233,27 +9204,7 @@
           <w:sz w:val="24"/>
           <w:szCs w:val="24"/>
         </w:rPr>
-        <w:t>Figure 1</w:t>
-      </w:r>
-      <w:r>
-        <w:rPr>
-          <w:b/>
-          <w:bCs/>
-          <w:color w:val="000000" w:themeColor="text1"/>
-          <w:sz w:val="24"/>
-          <w:szCs w:val="24"/>
-        </w:rPr>
-        <w:t>6</w:t>
-      </w:r>
-      <w:r>
-        <w:rPr>
-          <w:b/>
-          <w:bCs/>
-          <w:color w:val="000000" w:themeColor="text1"/>
-          <w:sz w:val="24"/>
-          <w:szCs w:val="24"/>
-        </w:rPr>
-        <w:t xml:space="preserve">: </w:t>
+        <w:t xml:space="preserve">Figure 16: </w:t>
       </w:r>
       <w:r>
         <w:rPr>
@@ -9304,7 +9255,23 @@
           <w:sz w:val="24"/>
           <w:szCs w:val="24"/>
         </w:rPr>
-        <w:t xml:space="preserve">It can be seen that more variables are at play with regards to a septuples transparency profile.  </w:t>
+        <w:t>It can be seen that more variables</w:t>
+      </w:r>
+      <w:r>
+        <w:rPr>
+          <w:color w:val="000000" w:themeColor="text1"/>
+          <w:sz w:val="24"/>
+          <w:szCs w:val="24"/>
+        </w:rPr>
+        <w:t xml:space="preserve"> and/or unseen factors</w:t>
+      </w:r>
+      <w:r>
+        <w:rPr>
+          <w:color w:val="000000" w:themeColor="text1"/>
+          <w:sz w:val="24"/>
+          <w:szCs w:val="24"/>
+        </w:rPr>
+        <w:t xml:space="preserve"> are at play with regards to a septuples transparency profile.  </w:t>
       </w:r>
       <w:r>
         <w:rPr>
@@ -9329,6 +9296,14 @@
           <w:szCs w:val="24"/>
         </w:rPr>
         <w:t>.</w:t>
+      </w:r>
+      <w:r>
+        <w:rPr>
+          <w:color w:val="000000" w:themeColor="text1"/>
+          <w:sz w:val="24"/>
+          <w:szCs w:val="24"/>
+        </w:rPr>
+        <w:t xml:space="preserve">  </w:t>
       </w:r>
     </w:p>
     <w:p>
@@ -9522,7 +9497,23 @@
           <w:sz w:val="24"/>
           <w:szCs w:val="24"/>
         </w:rPr>
-        <w:t>Data collected in this report indicates that while certain totient patterns do not mean poor encryption, poor encryption appears associated with particularly patterned totients.  Understanding this relationship could lead to the ability to statistically “throw out” bad keys by totient analysis alone.</w:t>
+        <w:t xml:space="preserve">Data collected in this report indicates that while certain totient patterns do not mean poor encryption, poor encryption appears </w:t>
+      </w:r>
+      <w:r>
+        <w:rPr>
+          <w:color w:val="000000" w:themeColor="text1"/>
+          <w:sz w:val="24"/>
+          <w:szCs w:val="24"/>
+        </w:rPr>
+        <w:t xml:space="preserve">to be </w:t>
+      </w:r>
+      <w:r>
+        <w:rPr>
+          <w:color w:val="000000" w:themeColor="text1"/>
+          <w:sz w:val="24"/>
+          <w:szCs w:val="24"/>
+        </w:rPr>
+        <w:t>associated with particularly patterned totients.  Understanding this relationship could lead to the ability to statistically “throw out” bad keys by totient analysis alone.</w:t>
       </w:r>
       <w:r>
         <w:rPr>
@@ -9610,48 +9601,25 @@
           <w:szCs w:val="24"/>
         </w:rPr>
         <w:lastRenderedPageBreak/>
-        <w:t xml:space="preserve">With regards to hypothesis one, the statistical significance of the totient pattern </w:t>
-      </w:r>
-      <w:r>
-        <w:rPr>
-          <w:color w:val="000000" w:themeColor="text1"/>
-          <w:sz w:val="24"/>
-          <w:szCs w:val="24"/>
-        </w:rPr>
-        <w:t>emergence</w:t>
-      </w:r>
-      <w:r>
-        <w:rPr>
-          <w:color w:val="000000" w:themeColor="text1"/>
-          <w:sz w:val="24"/>
-          <w:szCs w:val="24"/>
-        </w:rPr>
-        <w:t xml:space="preserve"> is hard to ignore.  However it was shown that the relationship is not completely flushed out, and exceptions exist.  Understanding this in even more detail would be beneficial</w:t>
-      </w:r>
-      <w:r>
-        <w:rPr>
-          <w:color w:val="000000" w:themeColor="text1"/>
-          <w:sz w:val="24"/>
-          <w:szCs w:val="24"/>
-        </w:rPr>
-        <w:t xml:space="preserve"> and useful information.</w:t>
-      </w:r>
-    </w:p>
-    <w:p>
-      <w:pPr>
-        <w:rPr>
-          <w:color w:val="000000" w:themeColor="text1"/>
-          <w:sz w:val="24"/>
-          <w:szCs w:val="24"/>
-        </w:rPr>
-      </w:pPr>
-      <w:r>
-        <w:rPr>
-          <w:b/>
-          <w:bCs/>
-          <w:color w:val="000000" w:themeColor="text1"/>
-          <w:sz w:val="24"/>
-          <w:szCs w:val="24"/>
+        <w:t>With regards to hypothesis one, the statistical significance of the totient pattern emergence is hard to ignore.  However it was shown that the relationship is not completely flushed out, and exceptions exist.  Understanding this in even more detail would be beneficial and useful information.</w:t>
+      </w:r>
+    </w:p>
+    <w:p>
+      <w:pPr>
+        <w:rPr>
+          <w:color w:val="000000" w:themeColor="text1"/>
+          <w:sz w:val="24"/>
+          <w:szCs w:val="24"/>
+        </w:rPr>
+      </w:pPr>
+      <w:r>
+        <w:rPr>
+          <w:b/>
+          <w:bCs/>
+          <w:color w:val="000000" w:themeColor="text1"/>
+          <w:sz w:val="24"/>
+          <w:szCs w:val="24"/>
+          <w:u w:val="single"/>
         </w:rPr>
         <w:t>Future work:</w:t>
       </w:r>
@@ -9665,21 +9633,11 @@
       </w:r>
       <w:r>
         <w:rPr>
-          <w:b/>
-          <w:bCs/>
-          <w:color w:val="000000" w:themeColor="text1"/>
-          <w:sz w:val="24"/>
-          <w:szCs w:val="24"/>
-        </w:rPr>
-        <w:t>Generate larger quantities of data using larger initial primes and more computing power.</w:t>
-      </w:r>
-      <w:r>
-        <w:rPr>
-          <w:color w:val="000000" w:themeColor="text1"/>
-          <w:sz w:val="24"/>
-          <w:szCs w:val="24"/>
-        </w:rPr>
-        <w:t xml:space="preserve">  Observe if the same trend occurs for larger, more realistic data sets (512, 1024, 2048 bit N).</w:t>
+          <w:color w:val="000000" w:themeColor="text1"/>
+          <w:sz w:val="24"/>
+          <w:szCs w:val="24"/>
+        </w:rPr>
+        <w:t>Generate larger quantities of data using larger initial primes and more computing power.  Observe if the same trend occurs for larger, more realistic data sets (512, 1024, 2048 bit N).</w:t>
       </w:r>
     </w:p>
     <w:p>
@@ -9742,30 +9700,161 @@
           <w:sz w:val="24"/>
           <w:szCs w:val="24"/>
         </w:rPr>
-        <w:t>: All septuples have a “transparency profile”</w:t>
-      </w:r>
-      <w:r>
-        <w:rPr>
-          <w:b/>
-          <w:bCs/>
-          <w:color w:val="000000" w:themeColor="text1"/>
-          <w:sz w:val="24"/>
-          <w:szCs w:val="24"/>
-        </w:rPr>
-        <w:t>, and this</w:t>
-      </w:r>
-      <w:r>
-        <w:rPr>
-          <w:b/>
-          <w:bCs/>
-          <w:color w:val="000000" w:themeColor="text1"/>
-          <w:sz w:val="24"/>
-          <w:szCs w:val="24"/>
-        </w:rPr>
-        <w:t xml:space="preserve"> transparency profile can be identical to the transparency profile of another septuple</w:t>
-      </w:r>
-      <w:r>
-        <w:rPr>
+        <w:t>: All septuples have a “transparency profile</w:t>
+      </w:r>
+      <w:r>
+        <w:rPr>
+          <w:b/>
+          <w:bCs/>
+          <w:color w:val="000000" w:themeColor="text1"/>
+          <w:sz w:val="24"/>
+          <w:szCs w:val="24"/>
+        </w:rPr>
+        <w:t>”</w:t>
+      </w:r>
+      <w:r>
+        <w:rPr>
+          <w:b/>
+          <w:bCs/>
+          <w:color w:val="000000" w:themeColor="text1"/>
+          <w:sz w:val="24"/>
+          <w:szCs w:val="24"/>
+        </w:rPr>
+        <w:t xml:space="preserve"> that matches the transparency profile of other septuples</w:t>
+      </w:r>
+      <w:r>
+        <w:rPr>
+          <w:b/>
+          <w:bCs/>
+          <w:color w:val="000000" w:themeColor="text1"/>
+          <w:sz w:val="24"/>
+          <w:szCs w:val="24"/>
+        </w:rPr>
+        <w:t xml:space="preserve"> when certain conditions are met</w:t>
+      </w:r>
+    </w:p>
+    <w:p>
+      <w:pPr>
+        <w:rPr>
+          <w:color w:val="000000" w:themeColor="text1"/>
+          <w:sz w:val="24"/>
+          <w:szCs w:val="24"/>
+        </w:rPr>
+      </w:pPr>
+      <w:r>
+        <w:rPr>
+          <w:color w:val="000000" w:themeColor="text1"/>
+          <w:sz w:val="24"/>
+          <w:szCs w:val="24"/>
+        </w:rPr>
+        <w:t xml:space="preserve">It can be seen that common transparency profiles exists between septuples with a common initial prime (and therefore a common multiple totient).  </w:t>
+      </w:r>
+      <w:r>
+        <w:rPr>
+          <w:color w:val="000000" w:themeColor="text1"/>
+          <w:sz w:val="24"/>
+          <w:szCs w:val="24"/>
+        </w:rPr>
+        <w:t xml:space="preserve">However the exact relationship between septuples that causes the transparency profiles to be identical requires more research.  </w:t>
+      </w:r>
+      <w:r>
+        <w:rPr>
+          <w:color w:val="000000" w:themeColor="text1"/>
+          <w:sz w:val="24"/>
+          <w:szCs w:val="24"/>
+        </w:rPr>
+        <w:t xml:space="preserve">Understanding this relationship could lead to the ability to derive a </w:t>
+      </w:r>
+      <w:r>
+        <w:rPr>
+          <w:color w:val="000000" w:themeColor="text1"/>
+          <w:sz w:val="24"/>
+          <w:szCs w:val="24"/>
+        </w:rPr>
+        <w:t>septuple</w:t>
+      </w:r>
+      <w:r>
+        <w:rPr>
+          <w:color w:val="000000" w:themeColor="text1"/>
+          <w:sz w:val="24"/>
+          <w:szCs w:val="24"/>
+        </w:rPr>
+        <w:t>s</w:t>
+      </w:r>
+      <w:r>
+        <w:rPr>
+          <w:color w:val="000000" w:themeColor="text1"/>
+          <w:sz w:val="24"/>
+          <w:szCs w:val="24"/>
+        </w:rPr>
+        <w:t xml:space="preserve"> transparency profile</w:t>
+      </w:r>
+      <w:r>
+        <w:rPr>
+          <w:color w:val="000000" w:themeColor="text1"/>
+          <w:sz w:val="24"/>
+          <w:szCs w:val="24"/>
+        </w:rPr>
+        <w:t xml:space="preserve"> mathematically</w:t>
+      </w:r>
+      <w:r>
+        <w:rPr>
+          <w:color w:val="000000" w:themeColor="text1"/>
+          <w:sz w:val="24"/>
+          <w:szCs w:val="24"/>
+        </w:rPr>
+        <w:t>, and b</w:t>
+      </w:r>
+      <w:r>
+        <w:rPr>
+          <w:color w:val="000000" w:themeColor="text1"/>
+          <w:sz w:val="24"/>
+          <w:szCs w:val="24"/>
+        </w:rPr>
+        <w:t>y</w:t>
+      </w:r>
+      <w:r>
+        <w:rPr>
+          <w:color w:val="000000" w:themeColor="text1"/>
+          <w:sz w:val="24"/>
+          <w:szCs w:val="24"/>
+        </w:rPr>
+        <w:t xml:space="preserve"> extension, derive which keys are good and or bad </w:t>
+      </w:r>
+      <w:r>
+        <w:rPr>
+          <w:color w:val="000000" w:themeColor="text1"/>
+          <w:sz w:val="24"/>
+          <w:szCs w:val="24"/>
+        </w:rPr>
+        <w:t xml:space="preserve">for a given set. </w:t>
+      </w:r>
+    </w:p>
+    <w:p>
+      <w:pPr>
+        <w:rPr>
+          <w:b/>
+          <w:bCs/>
+          <w:color w:val="000000" w:themeColor="text1"/>
+          <w:sz w:val="24"/>
+          <w:szCs w:val="24"/>
+        </w:rPr>
+      </w:pPr>
+      <w:r>
+        <w:rPr>
+          <w:b/>
+          <w:bCs/>
+          <w:color w:val="000000" w:themeColor="text1"/>
+          <w:sz w:val="24"/>
+          <w:szCs w:val="24"/>
+          <w:u w:val="single"/>
+        </w:rPr>
+        <w:t>Future work:</w:t>
+      </w:r>
+      <w:r>
+        <w:rPr>
+          <w:b/>
+          <w:bCs/>
           <w:color w:val="000000" w:themeColor="text1"/>
           <w:sz w:val="24"/>
           <w:szCs w:val="24"/>
@@ -9774,157 +9863,29 @@
       </w:r>
       <w:r>
         <w:rPr>
-          <w:b/>
-          <w:bCs/>
-          <w:color w:val="000000" w:themeColor="text1"/>
-          <w:sz w:val="24"/>
-          <w:szCs w:val="24"/>
-        </w:rPr>
-        <w:t xml:space="preserve">when certain conditions are met.  </w:t>
-      </w:r>
-    </w:p>
-    <w:p>
-      <w:pPr>
-        <w:rPr>
-          <w:color w:val="000000" w:themeColor="text1"/>
-          <w:sz w:val="24"/>
-          <w:szCs w:val="24"/>
-        </w:rPr>
-      </w:pPr>
-      <w:r>
-        <w:rPr>
-          <w:color w:val="000000" w:themeColor="text1"/>
-          <w:sz w:val="24"/>
-          <w:szCs w:val="24"/>
-        </w:rPr>
-        <w:t xml:space="preserve">It can be seen that common transparency profiles exists between septuples with a common initial prime (and therefore a common multiple totient).  </w:t>
-      </w:r>
-      <w:r>
-        <w:rPr>
-          <w:color w:val="000000" w:themeColor="text1"/>
-          <w:sz w:val="24"/>
-          <w:szCs w:val="24"/>
-        </w:rPr>
-        <w:t xml:space="preserve">However the exact relationship between septuples that causes the transparency profiles to be identical requires more research.  </w:t>
-      </w:r>
-      <w:r>
-        <w:rPr>
-          <w:color w:val="000000" w:themeColor="text1"/>
-          <w:sz w:val="24"/>
-          <w:szCs w:val="24"/>
-        </w:rPr>
-        <w:t xml:space="preserve">Understanding this relationship could lead to the ability to derive a </w:t>
-      </w:r>
-      <w:proofErr w:type="spellStart"/>
-      <w:r>
-        <w:rPr>
-          <w:color w:val="000000" w:themeColor="text1"/>
-          <w:sz w:val="24"/>
-          <w:szCs w:val="24"/>
-        </w:rPr>
-        <w:t>septuple</w:t>
-      </w:r>
-      <w:r>
-        <w:rPr>
-          <w:color w:val="000000" w:themeColor="text1"/>
-          <w:sz w:val="24"/>
-          <w:szCs w:val="24"/>
-        </w:rPr>
-        <w:t>’</w:t>
-      </w:r>
-      <w:r>
-        <w:rPr>
-          <w:color w:val="000000" w:themeColor="text1"/>
-          <w:sz w:val="24"/>
-          <w:szCs w:val="24"/>
-        </w:rPr>
-        <w:t>s</w:t>
-      </w:r>
-      <w:proofErr w:type="spellEnd"/>
-      <w:r>
-        <w:rPr>
-          <w:color w:val="000000" w:themeColor="text1"/>
-          <w:sz w:val="24"/>
-          <w:szCs w:val="24"/>
-        </w:rPr>
-        <w:t xml:space="preserve"> transparency profile</w:t>
-      </w:r>
-      <w:r>
-        <w:rPr>
-          <w:color w:val="000000" w:themeColor="text1"/>
-          <w:sz w:val="24"/>
-          <w:szCs w:val="24"/>
-        </w:rPr>
-        <w:t xml:space="preserve"> mathematically</w:t>
-      </w:r>
-      <w:r>
-        <w:rPr>
-          <w:color w:val="000000" w:themeColor="text1"/>
-          <w:sz w:val="24"/>
-          <w:szCs w:val="24"/>
-        </w:rPr>
-        <w:t xml:space="preserve">, and </w:t>
-      </w:r>
-      <w:proofErr w:type="spellStart"/>
-      <w:r>
-        <w:rPr>
-          <w:color w:val="000000" w:themeColor="text1"/>
-          <w:sz w:val="24"/>
-          <w:szCs w:val="24"/>
-        </w:rPr>
-        <w:t>be</w:t>
-      </w:r>
-      <w:proofErr w:type="spellEnd"/>
-      <w:r>
-        <w:rPr>
-          <w:color w:val="000000" w:themeColor="text1"/>
-          <w:sz w:val="24"/>
-          <w:szCs w:val="24"/>
-        </w:rPr>
-        <w:t xml:space="preserve"> extension, derive which keys are good and or bad </w:t>
-      </w:r>
-      <w:r>
-        <w:rPr>
-          <w:color w:val="000000" w:themeColor="text1"/>
-          <w:sz w:val="24"/>
-          <w:szCs w:val="24"/>
-        </w:rPr>
-        <w:t xml:space="preserve">for a given set. </w:t>
-      </w:r>
-    </w:p>
-    <w:p>
-      <w:pPr>
-        <w:rPr>
-          <w:color w:val="000000" w:themeColor="text1"/>
-          <w:sz w:val="24"/>
-          <w:szCs w:val="24"/>
-        </w:rPr>
-      </w:pPr>
-      <w:r>
-        <w:rPr>
-          <w:b/>
-          <w:bCs/>
-          <w:color w:val="000000" w:themeColor="text1"/>
-          <w:sz w:val="24"/>
-          <w:szCs w:val="24"/>
-        </w:rPr>
-        <w:t>Future work: Further explore the nature of the relationship between septuples that have common transparency profiles</w:t>
-      </w:r>
-      <w:r>
-        <w:rPr>
-          <w:color w:val="000000" w:themeColor="text1"/>
-          <w:sz w:val="24"/>
-          <w:szCs w:val="24"/>
-        </w:rPr>
-        <w:t>.  More specifically, explore mathematical patterns and/or relationships that could be used to predict whether a septuple will (or will not) have a given transparency profile.</w:t>
-      </w:r>
-      <w:r>
-        <w:rPr>
-          <w:color w:val="000000" w:themeColor="text1"/>
-          <w:sz w:val="24"/>
-          <w:szCs w:val="24"/>
-        </w:rPr>
-        <w:t xml:space="preserve"> In addition, finding a matching profile for all data that has not yet been matched with other septuples would be illuminating.  </w:t>
+          <w:color w:val="000000" w:themeColor="text1"/>
+          <w:sz w:val="24"/>
+          <w:szCs w:val="24"/>
+        </w:rPr>
+        <w:t>Further explore the nature of the relationship between septuples that have common transparency profiles.  More specifically, explore mathematical patterns and/or relationships that could be used to predict whether a septuple will (or will not) have a given transparency profile.</w:t>
+      </w:r>
+      <w:r>
+        <w:rPr>
+          <w:color w:val="000000" w:themeColor="text1"/>
+          <w:sz w:val="24"/>
+          <w:szCs w:val="24"/>
+        </w:rPr>
+        <w:t xml:space="preserve"> In addition, finding a matching profile for all data that has not yet been matched with other septuples would be illuminating.</w:t>
+      </w:r>
+      <w:r>
+        <w:rPr>
+          <w:b/>
+          <w:bCs/>
+          <w:color w:val="000000" w:themeColor="text1"/>
+          <w:sz w:val="24"/>
+          <w:szCs w:val="24"/>
+        </w:rPr>
+        <w:t xml:space="preserve">  </w:t>
       </w:r>
     </w:p>
     <w:p>
@@ -9962,55 +9923,117 @@
           <w:sz w:val="24"/>
           <w:szCs w:val="24"/>
         </w:rPr>
-        <w:t>In summary, a concentrated effort to further flush out the findings of this research could potentially lead to newer and computationally cheaper methods of fixed point prediction in RSA encryption.  Even though fixed point occurrence is statistically unlikely for modern implementations, the possibility of accidental poor key generation still exists.  The ability to confidently avoid any fixed point, or ensure the generation of strong keys, has strong value in any serious security framework using RSA.</w:t>
-      </w:r>
-    </w:p>
-    <w:p>
-      <w:pPr>
-        <w:rPr>
-          <w:color w:val="000000" w:themeColor="text1"/>
-          <w:sz w:val="24"/>
-          <w:szCs w:val="24"/>
-        </w:rPr>
-      </w:pPr>
-    </w:p>
-    <w:p>
-      <w:pPr>
-        <w:rPr>
-          <w:color w:val="000000" w:themeColor="text1"/>
-          <w:sz w:val="24"/>
-          <w:szCs w:val="24"/>
-        </w:rPr>
-      </w:pPr>
-    </w:p>
-    <w:p>
-      <w:pPr>
-        <w:rPr>
-          <w:color w:val="000000" w:themeColor="text1"/>
-          <w:sz w:val="24"/>
-          <w:szCs w:val="24"/>
-        </w:rPr>
-      </w:pPr>
-    </w:p>
-    <w:p>
-      <w:pPr>
-        <w:rPr>
-          <w:color w:val="000000" w:themeColor="text1"/>
-          <w:sz w:val="24"/>
-          <w:szCs w:val="24"/>
-        </w:rPr>
-      </w:pPr>
-    </w:p>
-    <w:p>
-      <w:pPr>
-        <w:rPr>
-          <w:color w:val="000000" w:themeColor="text1"/>
-          <w:sz w:val="24"/>
-          <w:szCs w:val="24"/>
-        </w:rPr>
-      </w:pPr>
-      <w:bookmarkStart w:id="0" w:name="_GoBack"/>
-      <w:bookmarkEnd w:id="0"/>
+        <w:t>In summary, a concentrated effort to further flush out the findings of this research could potentially lead to newer and computationally cheaper methods of fixed point prediction in RSA encryption.  Even though fixed point occurrence is statistically unlikely for modern implementations, the possibility of accidental poor key generation still exists.  The ability to confidently avoid any fixed point, or ensure the generation of strong keys</w:t>
+      </w:r>
+      <w:r>
+        <w:rPr>
+          <w:color w:val="000000" w:themeColor="text1"/>
+          <w:sz w:val="24"/>
+          <w:szCs w:val="24"/>
+        </w:rPr>
+        <w:t xml:space="preserve"> for given initial parameters</w:t>
+      </w:r>
+      <w:r>
+        <w:rPr>
+          <w:color w:val="000000" w:themeColor="text1"/>
+          <w:sz w:val="24"/>
+          <w:szCs w:val="24"/>
+        </w:rPr>
+        <w:t xml:space="preserve">, has strong value in any serious security </w:t>
+      </w:r>
+      <w:r>
+        <w:rPr>
+          <w:color w:val="000000" w:themeColor="text1"/>
+          <w:sz w:val="24"/>
+          <w:szCs w:val="24"/>
+        </w:rPr>
+        <w:t>implementation that</w:t>
+      </w:r>
+      <w:r>
+        <w:rPr>
+          <w:color w:val="000000" w:themeColor="text1"/>
+          <w:sz w:val="24"/>
+          <w:szCs w:val="24"/>
+        </w:rPr>
+        <w:t xml:space="preserve"> </w:t>
+      </w:r>
+      <w:r>
+        <w:rPr>
+          <w:color w:val="000000" w:themeColor="text1"/>
+          <w:sz w:val="24"/>
+          <w:szCs w:val="24"/>
+        </w:rPr>
+        <w:t xml:space="preserve">takes advantage of </w:t>
+      </w:r>
+      <w:r>
+        <w:rPr>
+          <w:color w:val="000000" w:themeColor="text1"/>
+          <w:sz w:val="24"/>
+          <w:szCs w:val="24"/>
+        </w:rPr>
+        <w:t>RSA</w:t>
+      </w:r>
+      <w:r>
+        <w:rPr>
+          <w:color w:val="000000" w:themeColor="text1"/>
+          <w:sz w:val="24"/>
+          <w:szCs w:val="24"/>
+        </w:rPr>
+        <w:t xml:space="preserve"> encryption</w:t>
+      </w:r>
+      <w:r>
+        <w:rPr>
+          <w:color w:val="000000" w:themeColor="text1"/>
+          <w:sz w:val="24"/>
+          <w:szCs w:val="24"/>
+        </w:rPr>
+        <w:t>.</w:t>
+      </w:r>
+    </w:p>
+    <w:p>
+      <w:pPr>
+        <w:rPr>
+          <w:color w:val="000000" w:themeColor="text1"/>
+          <w:sz w:val="24"/>
+          <w:szCs w:val="24"/>
+        </w:rPr>
+      </w:pPr>
+    </w:p>
+    <w:p>
+      <w:pPr>
+        <w:rPr>
+          <w:color w:val="000000" w:themeColor="text1"/>
+          <w:sz w:val="24"/>
+          <w:szCs w:val="24"/>
+        </w:rPr>
+      </w:pPr>
+    </w:p>
+    <w:p>
+      <w:pPr>
+        <w:rPr>
+          <w:color w:val="000000" w:themeColor="text1"/>
+          <w:sz w:val="24"/>
+          <w:szCs w:val="24"/>
+        </w:rPr>
+      </w:pPr>
+    </w:p>
+    <w:p>
+      <w:pPr>
+        <w:rPr>
+          <w:color w:val="000000" w:themeColor="text1"/>
+          <w:sz w:val="24"/>
+          <w:szCs w:val="24"/>
+        </w:rPr>
+      </w:pPr>
+    </w:p>
+    <w:p>
+      <w:pPr>
+        <w:rPr>
+          <w:color w:val="000000" w:themeColor="text1"/>
+          <w:sz w:val="24"/>
+          <w:szCs w:val="24"/>
+        </w:rPr>
+      </w:pPr>
     </w:p>
     <w:p>
       <w:pPr>
@@ -10306,7 +10329,19 @@
             <w:szCs w:val="24"/>
             <w:shd w:val="clear" w:color="auto" w:fill="FFFFFF"/>
           </w:rPr>
-          <w:t>https://hdl.handle.net/11244/10269</w:t>
+          <w:t>https://hd</w:t>
+        </w:r>
+        <w:bookmarkStart w:id="0" w:name="_GoBack"/>
+        <w:bookmarkEnd w:id="0"/>
+        <w:r>
+          <w:rPr>
+            <w:rStyle w:val="Hyperlink"/>
+            <w:rFonts w:cstheme="minorHAnsi"/>
+            <w:sz w:val="24"/>
+            <w:szCs w:val="24"/>
+            <w:shd w:val="clear" w:color="auto" w:fill="FFFFFF"/>
+          </w:rPr>
+          <w:t>l.handle.net/11244/10269</w:t>
         </w:r>
       </w:hyperlink>
     </w:p>

</xml_diff>